<commit_message>
vaja3 final + gitignore
</commit_message>
<xml_diff>
--- a/Vaja_03/Standard DICOM.docx
+++ b/Vaja_03/Standard DICOM.docx
@@ -15,15 +15,7 @@
         <w:pStyle w:val="Naslov2"/>
       </w:pPr>
       <w:r>
-        <w:t xml:space="preserve">DICOM </w:t>
-      </w:r>
-      <w:proofErr w:type="spellStart"/>
-      <w:r>
-        <w:t>datotetka</w:t>
-      </w:r>
-      <w:proofErr w:type="spellEnd"/>
-      <w:r>
-        <w:t>:</w:t>
+        <w:t>DICOM datotetka:</w:t>
       </w:r>
     </w:p>
     <w:p>
@@ -128,21 +120,8 @@
       <w:pPr>
         <w:pStyle w:val="Naslov2"/>
       </w:pPr>
-      <w:proofErr w:type="spellStart"/>
-      <w:r>
-        <w:t>Get</w:t>
-      </w:r>
-      <w:proofErr w:type="spellEnd"/>
-      <w:r>
-        <w:t xml:space="preserve"> DICOM </w:t>
-      </w:r>
-      <w:proofErr w:type="spellStart"/>
-      <w:r>
-        <w:t>tag</w:t>
-      </w:r>
-      <w:proofErr w:type="spellEnd"/>
-      <w:r>
-        <w:t xml:space="preserve"> name</w:t>
+      <w:r>
+        <w:t>Get DICOM tag name</w:t>
       </w:r>
     </w:p>
     <w:p>
@@ -177,7 +156,6 @@
         </w:rPr>
         <w:t xml:space="preserve"> </w:t>
       </w:r>
-      <w:proofErr w:type="spellStart"/>
       <w:r>
         <w:rPr>
           <w:rFonts w:ascii="Consolas" w:eastAsia="Times New Roman" w:hAnsi="Consolas" w:cs="Times New Roman"/>
@@ -188,7 +166,6 @@
         </w:rPr>
         <w:t>csv</w:t>
       </w:r>
-      <w:proofErr w:type="spellEnd"/>
     </w:p>
     <w:p>
       <w:pPr>
@@ -222,7 +199,6 @@
         </w:rPr>
         <w:t xml:space="preserve"> </w:t>
       </w:r>
-      <w:proofErr w:type="spellStart"/>
       <w:r>
         <w:rPr>
           <w:rFonts w:ascii="Consolas" w:eastAsia="Times New Roman" w:hAnsi="Consolas" w:cs="Times New Roman"/>
@@ -233,7 +209,6 @@
         </w:rPr>
         <w:t>numpy</w:t>
       </w:r>
-      <w:proofErr w:type="spellEnd"/>
       <w:r>
         <w:rPr>
           <w:rFonts w:ascii="Consolas" w:eastAsia="Times New Roman" w:hAnsi="Consolas" w:cs="Times New Roman"/>
@@ -264,7 +239,6 @@
         </w:rPr>
         <w:t xml:space="preserve"> </w:t>
       </w:r>
-      <w:proofErr w:type="spellStart"/>
       <w:r>
         <w:rPr>
           <w:rFonts w:ascii="Consolas" w:eastAsia="Times New Roman" w:hAnsi="Consolas" w:cs="Times New Roman"/>
@@ -275,7 +249,6 @@
         </w:rPr>
         <w:t>np</w:t>
       </w:r>
-      <w:proofErr w:type="spellEnd"/>
     </w:p>
     <w:p>
       <w:pPr>
@@ -302,7 +275,6 @@
           <w:lang w:eastAsia="sl-SI"/>
         </w:rPr>
       </w:pPr>
-      <w:proofErr w:type="spellStart"/>
       <w:r>
         <w:rPr>
           <w:rFonts w:ascii="Consolas" w:eastAsia="Times New Roman" w:hAnsi="Consolas" w:cs="Times New Roman"/>
@@ -313,7 +285,6 @@
         </w:rPr>
         <w:t>dcmGroupsname</w:t>
       </w:r>
-      <w:proofErr w:type="spellEnd"/>
       <w:r>
         <w:rPr>
           <w:rFonts w:ascii="Consolas" w:eastAsia="Times New Roman" w:hAnsi="Consolas" w:cs="Times New Roman"/>
@@ -347,7 +318,6 @@
           <w:lang w:eastAsia="sl-SI"/>
         </w:rPr>
       </w:pPr>
-      <w:proofErr w:type="spellStart"/>
       <w:r>
         <w:rPr>
           <w:rFonts w:ascii="Consolas" w:eastAsia="Times New Roman" w:hAnsi="Consolas" w:cs="Times New Roman"/>
@@ -358,7 +328,6 @@
         </w:rPr>
         <w:t>dcmGroups</w:t>
       </w:r>
-      <w:proofErr w:type="spellEnd"/>
       <w:r>
         <w:rPr>
           <w:rFonts w:ascii="Consolas" w:eastAsia="Times New Roman" w:hAnsi="Consolas" w:cs="Times New Roman"/>
@@ -369,7 +338,6 @@
         </w:rPr>
         <w:t xml:space="preserve"> = </w:t>
       </w:r>
-      <w:proofErr w:type="spellStart"/>
       <w:r>
         <w:rPr>
           <w:rFonts w:ascii="Consolas" w:eastAsia="Times New Roman" w:hAnsi="Consolas" w:cs="Times New Roman"/>
@@ -400,7 +368,6 @@
         </w:rPr>
         <w:t>loadtxt</w:t>
       </w:r>
-      <w:proofErr w:type="spellEnd"/>
       <w:r>
         <w:rPr>
           <w:rFonts w:ascii="Consolas" w:eastAsia="Times New Roman" w:hAnsi="Consolas" w:cs="Times New Roman"/>
@@ -411,7 +378,6 @@
         </w:rPr>
         <w:t>(</w:t>
       </w:r>
-      <w:proofErr w:type="spellStart"/>
       <w:r>
         <w:rPr>
           <w:rFonts w:ascii="Consolas" w:eastAsia="Times New Roman" w:hAnsi="Consolas" w:cs="Times New Roman"/>
@@ -422,7 +388,6 @@
         </w:rPr>
         <w:t>dcmGroupsname</w:t>
       </w:r>
-      <w:proofErr w:type="spellEnd"/>
       <w:r>
         <w:rPr>
           <w:rFonts w:ascii="Consolas" w:eastAsia="Times New Roman" w:hAnsi="Consolas" w:cs="Times New Roman"/>
@@ -433,7 +398,6 @@
         </w:rPr>
         <w:t xml:space="preserve">, </w:t>
       </w:r>
-      <w:proofErr w:type="spellStart"/>
       <w:r>
         <w:rPr>
           <w:rFonts w:ascii="Consolas" w:eastAsia="Times New Roman" w:hAnsi="Consolas" w:cs="Times New Roman"/>
@@ -444,7 +408,6 @@
         </w:rPr>
         <w:t>delimiter</w:t>
       </w:r>
-      <w:proofErr w:type="spellEnd"/>
       <w:r>
         <w:rPr>
           <w:rFonts w:ascii="Consolas" w:eastAsia="Times New Roman" w:hAnsi="Consolas" w:cs="Times New Roman"/>
@@ -475,7 +438,6 @@
         </w:rPr>
         <w:t xml:space="preserve">, </w:t>
       </w:r>
-      <w:proofErr w:type="spellStart"/>
       <w:r>
         <w:rPr>
           <w:rFonts w:ascii="Consolas" w:eastAsia="Times New Roman" w:hAnsi="Consolas" w:cs="Times New Roman"/>
@@ -486,7 +448,6 @@
         </w:rPr>
         <w:t>dtype</w:t>
       </w:r>
-      <w:proofErr w:type="spellEnd"/>
       <w:r>
         <w:rPr>
           <w:rFonts w:ascii="Consolas" w:eastAsia="Times New Roman" w:hAnsi="Consolas" w:cs="Times New Roman"/>
@@ -497,7 +458,6 @@
         </w:rPr>
         <w:t>=</w:t>
       </w:r>
-      <w:proofErr w:type="spellStart"/>
       <w:r>
         <w:rPr>
           <w:rFonts w:ascii="Consolas" w:eastAsia="Times New Roman" w:hAnsi="Consolas" w:cs="Times New Roman"/>
@@ -508,7 +468,6 @@
         </w:rPr>
         <w:t>str</w:t>
       </w:r>
-      <w:proofErr w:type="spellEnd"/>
       <w:r>
         <w:rPr>
           <w:rFonts w:ascii="Consolas" w:eastAsia="Times New Roman" w:hAnsi="Consolas" w:cs="Times New Roman"/>
@@ -545,7 +504,6 @@
           <w:lang w:eastAsia="sl-SI"/>
         </w:rPr>
       </w:pPr>
-      <w:proofErr w:type="spellStart"/>
       <w:r>
         <w:rPr>
           <w:rFonts w:ascii="Consolas" w:eastAsia="Times New Roman" w:hAnsi="Consolas" w:cs="Times New Roman"/>
@@ -556,7 +514,6 @@
         </w:rPr>
         <w:t>dcmElementsname</w:t>
       </w:r>
-      <w:proofErr w:type="spellEnd"/>
       <w:r>
         <w:rPr>
           <w:rFonts w:ascii="Consolas" w:eastAsia="Times New Roman" w:hAnsi="Consolas" w:cs="Times New Roman"/>
@@ -590,7 +547,6 @@
           <w:lang w:eastAsia="sl-SI"/>
         </w:rPr>
       </w:pPr>
-      <w:proofErr w:type="spellStart"/>
       <w:r>
         <w:rPr>
           <w:rFonts w:ascii="Consolas" w:eastAsia="Times New Roman" w:hAnsi="Consolas" w:cs="Times New Roman"/>
@@ -601,7 +557,6 @@
         </w:rPr>
         <w:t>dcmElements</w:t>
       </w:r>
-      <w:proofErr w:type="spellEnd"/>
       <w:r>
         <w:rPr>
           <w:rFonts w:ascii="Consolas" w:eastAsia="Times New Roman" w:hAnsi="Consolas" w:cs="Times New Roman"/>
@@ -612,7 +567,6 @@
         </w:rPr>
         <w:t xml:space="preserve"> = </w:t>
       </w:r>
-      <w:proofErr w:type="spellStart"/>
       <w:r>
         <w:rPr>
           <w:rFonts w:ascii="Consolas" w:eastAsia="Times New Roman" w:hAnsi="Consolas" w:cs="Times New Roman"/>
@@ -643,7 +597,6 @@
         </w:rPr>
         <w:t>loadtxt</w:t>
       </w:r>
-      <w:proofErr w:type="spellEnd"/>
       <w:r>
         <w:rPr>
           <w:rFonts w:ascii="Consolas" w:eastAsia="Times New Roman" w:hAnsi="Consolas" w:cs="Times New Roman"/>
@@ -654,7 +607,6 @@
         </w:rPr>
         <w:t>(</w:t>
       </w:r>
-      <w:proofErr w:type="spellStart"/>
       <w:r>
         <w:rPr>
           <w:rFonts w:ascii="Consolas" w:eastAsia="Times New Roman" w:hAnsi="Consolas" w:cs="Times New Roman"/>
@@ -665,7 +617,6 @@
         </w:rPr>
         <w:t>dcmElementsname</w:t>
       </w:r>
-      <w:proofErr w:type="spellEnd"/>
       <w:r>
         <w:rPr>
           <w:rFonts w:ascii="Consolas" w:eastAsia="Times New Roman" w:hAnsi="Consolas" w:cs="Times New Roman"/>
@@ -676,7 +627,6 @@
         </w:rPr>
         <w:t xml:space="preserve">, </w:t>
       </w:r>
-      <w:proofErr w:type="spellStart"/>
       <w:r>
         <w:rPr>
           <w:rFonts w:ascii="Consolas" w:eastAsia="Times New Roman" w:hAnsi="Consolas" w:cs="Times New Roman"/>
@@ -687,7 +637,6 @@
         </w:rPr>
         <w:t>delimiter</w:t>
       </w:r>
-      <w:proofErr w:type="spellEnd"/>
       <w:r>
         <w:rPr>
           <w:rFonts w:ascii="Consolas" w:eastAsia="Times New Roman" w:hAnsi="Consolas" w:cs="Times New Roman"/>
@@ -718,7 +667,6 @@
         </w:rPr>
         <w:t xml:space="preserve">, </w:t>
       </w:r>
-      <w:proofErr w:type="spellStart"/>
       <w:r>
         <w:rPr>
           <w:rFonts w:ascii="Consolas" w:eastAsia="Times New Roman" w:hAnsi="Consolas" w:cs="Times New Roman"/>
@@ -729,7 +677,6 @@
         </w:rPr>
         <w:t>dtype</w:t>
       </w:r>
-      <w:proofErr w:type="spellEnd"/>
       <w:r>
         <w:rPr>
           <w:rFonts w:ascii="Consolas" w:eastAsia="Times New Roman" w:hAnsi="Consolas" w:cs="Times New Roman"/>
@@ -740,7 +687,6 @@
         </w:rPr>
         <w:t>=</w:t>
       </w:r>
-      <w:proofErr w:type="spellStart"/>
       <w:r>
         <w:rPr>
           <w:rFonts w:ascii="Consolas" w:eastAsia="Times New Roman" w:hAnsi="Consolas" w:cs="Times New Roman"/>
@@ -751,7 +697,6 @@
         </w:rPr>
         <w:t>str</w:t>
       </w:r>
-      <w:proofErr w:type="spellEnd"/>
       <w:r>
         <w:rPr>
           <w:rFonts w:ascii="Consolas" w:eastAsia="Times New Roman" w:hAnsi="Consolas" w:cs="Times New Roman"/>
@@ -788,7 +733,6 @@
           <w:lang w:eastAsia="sl-SI"/>
         </w:rPr>
       </w:pPr>
-      <w:proofErr w:type="spellStart"/>
       <w:r>
         <w:rPr>
           <w:rFonts w:ascii="Consolas" w:eastAsia="Times New Roman" w:hAnsi="Consolas" w:cs="Times New Roman"/>
@@ -799,7 +743,6 @@
         </w:rPr>
         <w:t>def</w:t>
       </w:r>
-      <w:proofErr w:type="spellEnd"/>
       <w:r>
         <w:rPr>
           <w:rFonts w:ascii="Consolas" w:eastAsia="Times New Roman" w:hAnsi="Consolas" w:cs="Times New Roman"/>
@@ -810,7 +753,6 @@
         </w:rPr>
         <w:t xml:space="preserve"> </w:t>
       </w:r>
-      <w:proofErr w:type="spellStart"/>
       <w:r>
         <w:rPr>
           <w:rFonts w:ascii="Consolas" w:eastAsia="Times New Roman" w:hAnsi="Consolas" w:cs="Times New Roman"/>
@@ -821,7 +763,6 @@
         </w:rPr>
         <w:t>getDicomTagName</w:t>
       </w:r>
-      <w:proofErr w:type="spellEnd"/>
       <w:r>
         <w:rPr>
           <w:rFonts w:ascii="Consolas" w:eastAsia="Times New Roman" w:hAnsi="Consolas" w:cs="Times New Roman"/>
@@ -832,7 +773,6 @@
         </w:rPr>
         <w:t>(</w:t>
       </w:r>
-      <w:proofErr w:type="spellStart"/>
       <w:r>
         <w:rPr>
           <w:rFonts w:ascii="Consolas" w:eastAsia="Times New Roman" w:hAnsi="Consolas" w:cs="Times New Roman"/>
@@ -843,7 +783,6 @@
         </w:rPr>
         <w:t>iTag</w:t>
       </w:r>
-      <w:proofErr w:type="spellEnd"/>
       <w:r>
         <w:rPr>
           <w:rFonts w:ascii="Consolas" w:eastAsia="Times New Roman" w:hAnsi="Consolas" w:cs="Times New Roman"/>
@@ -877,7 +816,6 @@
         </w:rPr>
         <w:t xml:space="preserve">    </w:t>
       </w:r>
-      <w:proofErr w:type="spellStart"/>
       <w:r>
         <w:rPr>
           <w:rFonts w:ascii="Consolas" w:eastAsia="Times New Roman" w:hAnsi="Consolas" w:cs="Times New Roman"/>
@@ -888,7 +826,6 @@
         </w:rPr>
         <w:t>iTagG</w:t>
       </w:r>
-      <w:proofErr w:type="spellEnd"/>
       <w:r>
         <w:rPr>
           <w:rFonts w:ascii="Consolas" w:eastAsia="Times New Roman" w:hAnsi="Consolas" w:cs="Times New Roman"/>
@@ -899,7 +836,6 @@
         </w:rPr>
         <w:t xml:space="preserve"> = </w:t>
       </w:r>
-      <w:proofErr w:type="spellStart"/>
       <w:r>
         <w:rPr>
           <w:rFonts w:ascii="Consolas" w:eastAsia="Times New Roman" w:hAnsi="Consolas" w:cs="Times New Roman"/>
@@ -910,7 +846,6 @@
         </w:rPr>
         <w:t>iTag</w:t>
       </w:r>
-      <w:proofErr w:type="spellEnd"/>
       <w:r>
         <w:rPr>
           <w:rFonts w:ascii="Consolas" w:eastAsia="Times New Roman" w:hAnsi="Consolas" w:cs="Times New Roman"/>
@@ -964,7 +899,6 @@
         </w:rPr>
         <w:t xml:space="preserve">    </w:t>
       </w:r>
-      <w:proofErr w:type="spellStart"/>
       <w:r>
         <w:rPr>
           <w:rFonts w:ascii="Consolas" w:eastAsia="Times New Roman" w:hAnsi="Consolas" w:cs="Times New Roman"/>
@@ -975,7 +909,6 @@
         </w:rPr>
         <w:t>iGroupn</w:t>
       </w:r>
-      <w:proofErr w:type="spellEnd"/>
       <w:r>
         <w:rPr>
           <w:rFonts w:ascii="Consolas" w:eastAsia="Times New Roman" w:hAnsi="Consolas" w:cs="Times New Roman"/>
@@ -986,7 +919,6 @@
         </w:rPr>
         <w:t xml:space="preserve"> = </w:t>
       </w:r>
-      <w:proofErr w:type="spellStart"/>
       <w:r>
         <w:rPr>
           <w:rFonts w:ascii="Consolas" w:eastAsia="Times New Roman" w:hAnsi="Consolas" w:cs="Times New Roman"/>
@@ -997,7 +929,6 @@
         </w:rPr>
         <w:t>dcmGroups</w:t>
       </w:r>
-      <w:proofErr w:type="spellEnd"/>
       <w:r>
         <w:rPr>
           <w:rFonts w:ascii="Consolas" w:eastAsia="Times New Roman" w:hAnsi="Consolas" w:cs="Times New Roman"/>
@@ -1051,7 +982,6 @@
         </w:rPr>
         <w:t xml:space="preserve">    </w:t>
       </w:r>
-      <w:proofErr w:type="spellStart"/>
       <w:r>
         <w:rPr>
           <w:rFonts w:ascii="Consolas" w:eastAsia="Times New Roman" w:hAnsi="Consolas" w:cs="Times New Roman"/>
@@ -1062,7 +992,6 @@
         </w:rPr>
         <w:t>for</w:t>
       </w:r>
-      <w:proofErr w:type="spellEnd"/>
       <w:r>
         <w:rPr>
           <w:rFonts w:ascii="Consolas" w:eastAsia="Times New Roman" w:hAnsi="Consolas" w:cs="Times New Roman"/>
@@ -1133,7 +1062,6 @@
         </w:rPr>
         <w:t>(</w:t>
       </w:r>
-      <w:proofErr w:type="spellStart"/>
       <w:r>
         <w:rPr>
           <w:rFonts w:ascii="Consolas" w:eastAsia="Times New Roman" w:hAnsi="Consolas" w:cs="Times New Roman"/>
@@ -1164,7 +1092,6 @@
         </w:rPr>
         <w:t>size</w:t>
       </w:r>
-      <w:proofErr w:type="spellEnd"/>
       <w:r>
         <w:rPr>
           <w:rFonts w:ascii="Consolas" w:eastAsia="Times New Roman" w:hAnsi="Consolas" w:cs="Times New Roman"/>
@@ -1175,7 +1102,6 @@
         </w:rPr>
         <w:t>(</w:t>
       </w:r>
-      <w:proofErr w:type="spellStart"/>
       <w:r>
         <w:rPr>
           <w:rFonts w:ascii="Consolas" w:eastAsia="Times New Roman" w:hAnsi="Consolas" w:cs="Times New Roman"/>
@@ -1186,7 +1112,6 @@
         </w:rPr>
         <w:t>iGroupn</w:t>
       </w:r>
-      <w:proofErr w:type="spellEnd"/>
       <w:r>
         <w:rPr>
           <w:rFonts w:ascii="Consolas" w:eastAsia="Times New Roman" w:hAnsi="Consolas" w:cs="Times New Roman"/>
@@ -1240,7 +1165,6 @@
         </w:rPr>
         <w:t xml:space="preserve">        </w:t>
       </w:r>
-      <w:proofErr w:type="spellStart"/>
       <w:r>
         <w:rPr>
           <w:rFonts w:ascii="Consolas" w:eastAsia="Times New Roman" w:hAnsi="Consolas" w:cs="Times New Roman"/>
@@ -1251,7 +1175,6 @@
         </w:rPr>
         <w:t>if</w:t>
       </w:r>
-      <w:proofErr w:type="spellEnd"/>
       <w:r>
         <w:rPr>
           <w:rFonts w:ascii="Consolas" w:eastAsia="Times New Roman" w:hAnsi="Consolas" w:cs="Times New Roman"/>
@@ -1262,7 +1185,6 @@
         </w:rPr>
         <w:t xml:space="preserve"> </w:t>
       </w:r>
-      <w:proofErr w:type="spellStart"/>
       <w:r>
         <w:rPr>
           <w:rFonts w:ascii="Consolas" w:eastAsia="Times New Roman" w:hAnsi="Consolas" w:cs="Times New Roman"/>
@@ -1273,7 +1195,6 @@
         </w:rPr>
         <w:t>iTagG</w:t>
       </w:r>
-      <w:proofErr w:type="spellEnd"/>
       <w:r>
         <w:rPr>
           <w:rFonts w:ascii="Consolas" w:eastAsia="Times New Roman" w:hAnsi="Consolas" w:cs="Times New Roman"/>
@@ -1284,7 +1205,6 @@
         </w:rPr>
         <w:t xml:space="preserve"> == </w:t>
       </w:r>
-      <w:proofErr w:type="spellStart"/>
       <w:r>
         <w:rPr>
           <w:rFonts w:ascii="Consolas" w:eastAsia="Times New Roman" w:hAnsi="Consolas" w:cs="Times New Roman"/>
@@ -1295,7 +1215,6 @@
         </w:rPr>
         <w:t>iGroupn</w:t>
       </w:r>
-      <w:proofErr w:type="spellEnd"/>
       <w:r>
         <w:rPr>
           <w:rFonts w:ascii="Consolas" w:eastAsia="Times New Roman" w:hAnsi="Consolas" w:cs="Times New Roman"/>
@@ -1350,7 +1269,6 @@
         <w:lastRenderedPageBreak/>
         <w:t xml:space="preserve">            </w:t>
       </w:r>
-      <w:proofErr w:type="spellStart"/>
       <w:r>
         <w:rPr>
           <w:rFonts w:ascii="Consolas" w:eastAsia="Times New Roman" w:hAnsi="Consolas" w:cs="Times New Roman"/>
@@ -1361,7 +1279,6 @@
         </w:rPr>
         <w:t>oGroupName</w:t>
       </w:r>
-      <w:proofErr w:type="spellEnd"/>
       <w:r>
         <w:rPr>
           <w:rFonts w:ascii="Consolas" w:eastAsia="Times New Roman" w:hAnsi="Consolas" w:cs="Times New Roman"/>
@@ -1372,7 +1289,6 @@
         </w:rPr>
         <w:t xml:space="preserve"> = </w:t>
       </w:r>
-      <w:proofErr w:type="spellStart"/>
       <w:r>
         <w:rPr>
           <w:rFonts w:ascii="Consolas" w:eastAsia="Times New Roman" w:hAnsi="Consolas" w:cs="Times New Roman"/>
@@ -1383,7 +1299,6 @@
         </w:rPr>
         <w:t>dcmGroups</w:t>
       </w:r>
-      <w:proofErr w:type="spellEnd"/>
       <w:r>
         <w:rPr>
           <w:rFonts w:ascii="Consolas" w:eastAsia="Times New Roman" w:hAnsi="Consolas" w:cs="Times New Roman"/>
@@ -1470,7 +1385,6 @@
         </w:rPr>
         <w:t xml:space="preserve">    </w:t>
       </w:r>
-      <w:proofErr w:type="spellStart"/>
       <w:r>
         <w:rPr>
           <w:rFonts w:ascii="Consolas" w:eastAsia="Times New Roman" w:hAnsi="Consolas" w:cs="Times New Roman"/>
@@ -1481,7 +1395,6 @@
         </w:rPr>
         <w:t>iElements</w:t>
       </w:r>
-      <w:proofErr w:type="spellEnd"/>
       <w:r>
         <w:rPr>
           <w:rFonts w:ascii="Consolas" w:eastAsia="Times New Roman" w:hAnsi="Consolas" w:cs="Times New Roman"/>
@@ -1492,7 +1405,6 @@
         </w:rPr>
         <w:t xml:space="preserve"> = </w:t>
       </w:r>
-      <w:proofErr w:type="spellStart"/>
       <w:r>
         <w:rPr>
           <w:rFonts w:ascii="Consolas" w:eastAsia="Times New Roman" w:hAnsi="Consolas" w:cs="Times New Roman"/>
@@ -1503,7 +1415,6 @@
         </w:rPr>
         <w:t>dcmElements</w:t>
       </w:r>
-      <w:proofErr w:type="spellEnd"/>
       <w:r>
         <w:rPr>
           <w:rFonts w:ascii="Consolas" w:eastAsia="Times New Roman" w:hAnsi="Consolas" w:cs="Times New Roman"/>
@@ -1570,7 +1481,6 @@
         </w:rPr>
         <w:t xml:space="preserve">    </w:t>
       </w:r>
-      <w:proofErr w:type="spellStart"/>
       <w:r>
         <w:rPr>
           <w:rFonts w:ascii="Consolas" w:eastAsia="Times New Roman" w:hAnsi="Consolas" w:cs="Times New Roman"/>
@@ -1581,7 +1491,6 @@
         </w:rPr>
         <w:t>for</w:t>
       </w:r>
-      <w:proofErr w:type="spellEnd"/>
       <w:r>
         <w:rPr>
           <w:rFonts w:ascii="Consolas" w:eastAsia="Times New Roman" w:hAnsi="Consolas" w:cs="Times New Roman"/>
@@ -1652,7 +1561,6 @@
         </w:rPr>
         <w:t>(</w:t>
       </w:r>
-      <w:proofErr w:type="spellStart"/>
       <w:r>
         <w:rPr>
           <w:rFonts w:ascii="Consolas" w:eastAsia="Times New Roman" w:hAnsi="Consolas" w:cs="Times New Roman"/>
@@ -1683,7 +1591,6 @@
         </w:rPr>
         <w:t>size</w:t>
       </w:r>
-      <w:proofErr w:type="spellEnd"/>
       <w:r>
         <w:rPr>
           <w:rFonts w:ascii="Consolas" w:eastAsia="Times New Roman" w:hAnsi="Consolas" w:cs="Times New Roman"/>
@@ -1694,7 +1601,6 @@
         </w:rPr>
         <w:t>(</w:t>
       </w:r>
-      <w:proofErr w:type="spellStart"/>
       <w:r>
         <w:rPr>
           <w:rFonts w:ascii="Consolas" w:eastAsia="Times New Roman" w:hAnsi="Consolas" w:cs="Times New Roman"/>
@@ -1705,7 +1611,6 @@
         </w:rPr>
         <w:t>iElements</w:t>
       </w:r>
-      <w:proofErr w:type="spellEnd"/>
       <w:r>
         <w:rPr>
           <w:rFonts w:ascii="Consolas" w:eastAsia="Times New Roman" w:hAnsi="Consolas" w:cs="Times New Roman"/>
@@ -1759,7 +1664,6 @@
         </w:rPr>
         <w:t xml:space="preserve">        </w:t>
       </w:r>
-      <w:proofErr w:type="spellStart"/>
       <w:r>
         <w:rPr>
           <w:rFonts w:ascii="Consolas" w:eastAsia="Times New Roman" w:hAnsi="Consolas" w:cs="Times New Roman"/>
@@ -1770,7 +1674,6 @@
         </w:rPr>
         <w:t>if</w:t>
       </w:r>
-      <w:proofErr w:type="spellEnd"/>
       <w:r>
         <w:rPr>
           <w:rFonts w:ascii="Consolas" w:eastAsia="Times New Roman" w:hAnsi="Consolas" w:cs="Times New Roman"/>
@@ -1781,7 +1684,6 @@
         </w:rPr>
         <w:t xml:space="preserve"> </w:t>
       </w:r>
-      <w:proofErr w:type="spellStart"/>
       <w:r>
         <w:rPr>
           <w:rFonts w:ascii="Consolas" w:eastAsia="Times New Roman" w:hAnsi="Consolas" w:cs="Times New Roman"/>
@@ -1792,7 +1694,6 @@
         </w:rPr>
         <w:t>iTag</w:t>
       </w:r>
-      <w:proofErr w:type="spellEnd"/>
       <w:r>
         <w:rPr>
           <w:rFonts w:ascii="Consolas" w:eastAsia="Times New Roman" w:hAnsi="Consolas" w:cs="Times New Roman"/>
@@ -1823,7 +1724,6 @@
         </w:rPr>
         <w:t xml:space="preserve"> </w:t>
       </w:r>
-      <w:proofErr w:type="spellStart"/>
       <w:r>
         <w:rPr>
           <w:rFonts w:ascii="Consolas" w:eastAsia="Times New Roman" w:hAnsi="Consolas" w:cs="Times New Roman"/>
@@ -1834,7 +1734,6 @@
         </w:rPr>
         <w:t>iElements</w:t>
       </w:r>
-      <w:proofErr w:type="spellEnd"/>
       <w:r>
         <w:rPr>
           <w:rFonts w:ascii="Consolas" w:eastAsia="Times New Roman" w:hAnsi="Consolas" w:cs="Times New Roman"/>
@@ -1888,7 +1787,6 @@
         </w:rPr>
         <w:t xml:space="preserve">            </w:t>
       </w:r>
-      <w:proofErr w:type="spellStart"/>
       <w:r>
         <w:rPr>
           <w:rFonts w:ascii="Consolas" w:eastAsia="Times New Roman" w:hAnsi="Consolas" w:cs="Times New Roman"/>
@@ -1899,7 +1797,6 @@
         </w:rPr>
         <w:t>oElementName</w:t>
       </w:r>
-      <w:proofErr w:type="spellEnd"/>
       <w:r>
         <w:rPr>
           <w:rFonts w:ascii="Consolas" w:eastAsia="Times New Roman" w:hAnsi="Consolas" w:cs="Times New Roman"/>
@@ -1910,7 +1807,6 @@
         </w:rPr>
         <w:t xml:space="preserve"> = </w:t>
       </w:r>
-      <w:proofErr w:type="spellStart"/>
       <w:r>
         <w:rPr>
           <w:rFonts w:ascii="Consolas" w:eastAsia="Times New Roman" w:hAnsi="Consolas" w:cs="Times New Roman"/>
@@ -1921,7 +1817,6 @@
         </w:rPr>
         <w:t>dcmElements</w:t>
       </w:r>
-      <w:proofErr w:type="spellEnd"/>
       <w:r>
         <w:rPr>
           <w:rFonts w:ascii="Consolas" w:eastAsia="Times New Roman" w:hAnsi="Consolas" w:cs="Times New Roman"/>
@@ -2008,7 +1903,6 @@
         </w:rPr>
         <w:t xml:space="preserve">    </w:t>
       </w:r>
-      <w:proofErr w:type="spellStart"/>
       <w:r>
         <w:rPr>
           <w:rFonts w:ascii="Consolas" w:eastAsia="Times New Roman" w:hAnsi="Consolas" w:cs="Times New Roman"/>
@@ -2019,7 +1913,6 @@
         </w:rPr>
         <w:t>return</w:t>
       </w:r>
-      <w:proofErr w:type="spellEnd"/>
       <w:r>
         <w:rPr>
           <w:rFonts w:ascii="Consolas" w:eastAsia="Times New Roman" w:hAnsi="Consolas" w:cs="Times New Roman"/>
@@ -2030,7 +1923,6 @@
         </w:rPr>
         <w:t xml:space="preserve"> </w:t>
       </w:r>
-      <w:proofErr w:type="spellStart"/>
       <w:r>
         <w:rPr>
           <w:rFonts w:ascii="Consolas" w:eastAsia="Times New Roman" w:hAnsi="Consolas" w:cs="Times New Roman"/>
@@ -2041,7 +1933,6 @@
         </w:rPr>
         <w:t>oGroupName</w:t>
       </w:r>
-      <w:proofErr w:type="spellEnd"/>
       <w:r>
         <w:rPr>
           <w:rFonts w:ascii="Consolas" w:eastAsia="Times New Roman" w:hAnsi="Consolas" w:cs="Times New Roman"/>
@@ -2052,7 +1943,6 @@
         </w:rPr>
         <w:t xml:space="preserve">, </w:t>
       </w:r>
-      <w:proofErr w:type="spellStart"/>
       <w:r>
         <w:rPr>
           <w:rFonts w:ascii="Consolas" w:eastAsia="Times New Roman" w:hAnsi="Consolas" w:cs="Times New Roman"/>
@@ -2063,7 +1953,6 @@
         </w:rPr>
         <w:t>oElementName</w:t>
       </w:r>
-      <w:proofErr w:type="spellEnd"/>
       <w:r>
         <w:rPr>
           <w:rFonts w:ascii="Consolas" w:eastAsia="Times New Roman" w:hAnsi="Consolas" w:cs="Times New Roman"/>
@@ -2134,7 +2023,6 @@
                 <w:lang w:eastAsia="sl-SI"/>
               </w:rPr>
             </w:pPr>
-            <w:proofErr w:type="spellStart"/>
             <w:r>
               <w:rPr>
                 <w:rFonts w:ascii="Calibri" w:eastAsia="Times New Roman" w:hAnsi="Calibri" w:cs="Calibri"/>
@@ -2147,7 +2035,6 @@
               </w:rPr>
               <w:t>Index</w:t>
             </w:r>
-            <w:proofErr w:type="spellEnd"/>
           </w:p>
         </w:tc>
         <w:tc>
@@ -2475,29 +2362,7 @@
                 <w:szCs w:val="20"/>
                 <w:lang w:eastAsia="sl-SI"/>
               </w:rPr>
-              <w:t>{'</w:t>
-            </w:r>
-            <w:proofErr w:type="spellStart"/>
-            <w:r>
-              <w:rPr>
-                <w:rFonts w:ascii="Calibri" w:eastAsia="Times New Roman" w:hAnsi="Calibri" w:cs="Calibri"/>
-                <w:color w:val="000000"/>
-                <w:sz w:val="20"/>
-                <w:szCs w:val="20"/>
-                <w:lang w:eastAsia="sl-SI"/>
-              </w:rPr>
-              <w:t>idx</w:t>
-            </w:r>
-            <w:proofErr w:type="spellEnd"/>
-            <w:r>
-              <w:rPr>
-                <w:rFonts w:ascii="Calibri" w:eastAsia="Times New Roman" w:hAnsi="Calibri" w:cs="Calibri"/>
-                <w:color w:val="000000"/>
-                <w:sz w:val="20"/>
-                <w:szCs w:val="20"/>
-                <w:lang w:eastAsia="sl-SI"/>
-              </w:rPr>
-              <w:t>': 584</w:t>
+              <w:t>{'idx': 584</w:t>
             </w:r>
           </w:p>
         </w:tc>
@@ -2682,29 +2547,7 @@
                 <w:szCs w:val="20"/>
                 <w:lang w:eastAsia="sl-SI"/>
               </w:rPr>
-              <w:t xml:space="preserve"> '</w:t>
-            </w:r>
-            <w:proofErr w:type="spellStart"/>
-            <w:r>
-              <w:rPr>
-                <w:rFonts w:ascii="Calibri" w:eastAsia="Times New Roman" w:hAnsi="Calibri" w:cs="Calibri"/>
-                <w:color w:val="000000"/>
-                <w:sz w:val="20"/>
-                <w:szCs w:val="20"/>
-                <w:lang w:eastAsia="sl-SI"/>
-              </w:rPr>
-              <w:t>value</w:t>
-            </w:r>
-            <w:proofErr w:type="spellEnd"/>
-            <w:r>
-              <w:rPr>
-                <w:rFonts w:ascii="Calibri" w:eastAsia="Times New Roman" w:hAnsi="Calibri" w:cs="Calibri"/>
-                <w:color w:val="000000"/>
-                <w:sz w:val="20"/>
-                <w:szCs w:val="20"/>
-                <w:lang w:eastAsia="sl-SI"/>
-              </w:rPr>
-              <w:t>': '20120516'</w:t>
+              <w:t xml:space="preserve"> 'value': '20120516'</w:t>
             </w:r>
           </w:p>
         </w:tc>
@@ -2741,73 +2584,7 @@
                 <w:szCs w:val="20"/>
                 <w:lang w:eastAsia="sl-SI"/>
               </w:rPr>
-              <w:t xml:space="preserve"> '</w:t>
-            </w:r>
-            <w:proofErr w:type="spellStart"/>
-            <w:r>
-              <w:rPr>
-                <w:rFonts w:ascii="Calibri" w:eastAsia="Times New Roman" w:hAnsi="Calibri" w:cs="Calibri"/>
-                <w:color w:val="000000"/>
-                <w:sz w:val="20"/>
-                <w:szCs w:val="20"/>
-                <w:lang w:eastAsia="sl-SI"/>
-              </w:rPr>
-              <w:t>group</w:t>
-            </w:r>
-            <w:proofErr w:type="spellEnd"/>
-            <w:r>
-              <w:rPr>
-                <w:rFonts w:ascii="Calibri" w:eastAsia="Times New Roman" w:hAnsi="Calibri" w:cs="Calibri"/>
-                <w:color w:val="000000"/>
-                <w:sz w:val="20"/>
-                <w:szCs w:val="20"/>
-                <w:lang w:eastAsia="sl-SI"/>
-              </w:rPr>
-              <w:t>': '</w:t>
-            </w:r>
-            <w:proofErr w:type="spellStart"/>
-            <w:r>
-              <w:rPr>
-                <w:rFonts w:ascii="Calibri" w:eastAsia="Times New Roman" w:hAnsi="Calibri" w:cs="Calibri"/>
-                <w:color w:val="000000"/>
-                <w:sz w:val="20"/>
-                <w:szCs w:val="20"/>
-                <w:lang w:eastAsia="sl-SI"/>
-              </w:rPr>
-              <w:t>Study</w:t>
-            </w:r>
-            <w:proofErr w:type="spellEnd"/>
-            <w:r>
-              <w:rPr>
-                <w:rFonts w:ascii="Calibri" w:eastAsia="Times New Roman" w:hAnsi="Calibri" w:cs="Calibri"/>
-                <w:color w:val="000000"/>
-                <w:sz w:val="20"/>
-                <w:szCs w:val="20"/>
-                <w:lang w:eastAsia="sl-SI"/>
-              </w:rPr>
-              <w:t xml:space="preserve"> </w:t>
-            </w:r>
-            <w:proofErr w:type="spellStart"/>
-            <w:r>
-              <w:rPr>
-                <w:rFonts w:ascii="Calibri" w:eastAsia="Times New Roman" w:hAnsi="Calibri" w:cs="Calibri"/>
-                <w:color w:val="000000"/>
-                <w:sz w:val="20"/>
-                <w:szCs w:val="20"/>
-                <w:lang w:eastAsia="sl-SI"/>
-              </w:rPr>
-              <w:t>Information</w:t>
-            </w:r>
-            <w:proofErr w:type="spellEnd"/>
-            <w:r>
-              <w:rPr>
-                <w:rFonts w:ascii="Calibri" w:eastAsia="Times New Roman" w:hAnsi="Calibri" w:cs="Calibri"/>
-                <w:color w:val="000000"/>
-                <w:sz w:val="20"/>
-                <w:szCs w:val="20"/>
-                <w:lang w:eastAsia="sl-SI"/>
-              </w:rPr>
-              <w:t>'</w:t>
+              <w:t xml:space="preserve"> 'group': 'Study Information'</w:t>
             </w:r>
           </w:p>
         </w:tc>
@@ -2886,29 +2663,7 @@
                 <w:szCs w:val="20"/>
                 <w:lang w:eastAsia="sl-SI"/>
               </w:rPr>
-              <w:t>{'</w:t>
-            </w:r>
-            <w:proofErr w:type="spellStart"/>
-            <w:r>
-              <w:rPr>
-                <w:rFonts w:ascii="Calibri" w:eastAsia="Times New Roman" w:hAnsi="Calibri" w:cs="Calibri"/>
-                <w:color w:val="000000"/>
-                <w:sz w:val="20"/>
-                <w:szCs w:val="20"/>
-                <w:lang w:eastAsia="sl-SI"/>
-              </w:rPr>
-              <w:t>idx</w:t>
-            </w:r>
-            <w:proofErr w:type="spellEnd"/>
-            <w:r>
-              <w:rPr>
-                <w:rFonts w:ascii="Calibri" w:eastAsia="Times New Roman" w:hAnsi="Calibri" w:cs="Calibri"/>
-                <w:color w:val="000000"/>
-                <w:sz w:val="20"/>
-                <w:szCs w:val="20"/>
-                <w:lang w:eastAsia="sl-SI"/>
-              </w:rPr>
-              <w:t>': 666</w:t>
+              <w:t>{'idx': 666</w:t>
             </w:r>
           </w:p>
         </w:tc>
@@ -3093,29 +2848,7 @@
                 <w:szCs w:val="20"/>
                 <w:lang w:eastAsia="sl-SI"/>
               </w:rPr>
-              <w:t xml:space="preserve"> '</w:t>
-            </w:r>
-            <w:proofErr w:type="spellStart"/>
-            <w:r>
-              <w:rPr>
-                <w:rFonts w:ascii="Calibri" w:eastAsia="Times New Roman" w:hAnsi="Calibri" w:cs="Calibri"/>
-                <w:color w:val="000000"/>
-                <w:sz w:val="20"/>
-                <w:szCs w:val="20"/>
-                <w:lang w:eastAsia="sl-SI"/>
-              </w:rPr>
-              <w:t>value</w:t>
-            </w:r>
-            <w:proofErr w:type="spellEnd"/>
-            <w:r>
-              <w:rPr>
-                <w:rFonts w:ascii="Calibri" w:eastAsia="Times New Roman" w:hAnsi="Calibri" w:cs="Calibri"/>
-                <w:color w:val="000000"/>
-                <w:sz w:val="20"/>
-                <w:szCs w:val="20"/>
-                <w:lang w:eastAsia="sl-SI"/>
-              </w:rPr>
-              <w:t>': '172932.609000 '</w:t>
+              <w:t xml:space="preserve"> 'value': '172932.609000 '</w:t>
             </w:r>
           </w:p>
         </w:tc>
@@ -3152,73 +2885,7 @@
                 <w:szCs w:val="20"/>
                 <w:lang w:eastAsia="sl-SI"/>
               </w:rPr>
-              <w:t xml:space="preserve"> '</w:t>
-            </w:r>
-            <w:proofErr w:type="spellStart"/>
-            <w:r>
-              <w:rPr>
-                <w:rFonts w:ascii="Calibri" w:eastAsia="Times New Roman" w:hAnsi="Calibri" w:cs="Calibri"/>
-                <w:color w:val="000000"/>
-                <w:sz w:val="20"/>
-                <w:szCs w:val="20"/>
-                <w:lang w:eastAsia="sl-SI"/>
-              </w:rPr>
-              <w:t>group</w:t>
-            </w:r>
-            <w:proofErr w:type="spellEnd"/>
-            <w:r>
-              <w:rPr>
-                <w:rFonts w:ascii="Calibri" w:eastAsia="Times New Roman" w:hAnsi="Calibri" w:cs="Calibri"/>
-                <w:color w:val="000000"/>
-                <w:sz w:val="20"/>
-                <w:szCs w:val="20"/>
-                <w:lang w:eastAsia="sl-SI"/>
-              </w:rPr>
-              <w:t>': '</w:t>
-            </w:r>
-            <w:proofErr w:type="spellStart"/>
-            <w:r>
-              <w:rPr>
-                <w:rFonts w:ascii="Calibri" w:eastAsia="Times New Roman" w:hAnsi="Calibri" w:cs="Calibri"/>
-                <w:color w:val="000000"/>
-                <w:sz w:val="20"/>
-                <w:szCs w:val="20"/>
-                <w:lang w:eastAsia="sl-SI"/>
-              </w:rPr>
-              <w:t>Study</w:t>
-            </w:r>
-            <w:proofErr w:type="spellEnd"/>
-            <w:r>
-              <w:rPr>
-                <w:rFonts w:ascii="Calibri" w:eastAsia="Times New Roman" w:hAnsi="Calibri" w:cs="Calibri"/>
-                <w:color w:val="000000"/>
-                <w:sz w:val="20"/>
-                <w:szCs w:val="20"/>
-                <w:lang w:eastAsia="sl-SI"/>
-              </w:rPr>
-              <w:t xml:space="preserve"> </w:t>
-            </w:r>
-            <w:proofErr w:type="spellStart"/>
-            <w:r>
-              <w:rPr>
-                <w:rFonts w:ascii="Calibri" w:eastAsia="Times New Roman" w:hAnsi="Calibri" w:cs="Calibri"/>
-                <w:color w:val="000000"/>
-                <w:sz w:val="20"/>
-                <w:szCs w:val="20"/>
-                <w:lang w:eastAsia="sl-SI"/>
-              </w:rPr>
-              <w:t>Information</w:t>
-            </w:r>
-            <w:proofErr w:type="spellEnd"/>
-            <w:r>
-              <w:rPr>
-                <w:rFonts w:ascii="Calibri" w:eastAsia="Times New Roman" w:hAnsi="Calibri" w:cs="Calibri"/>
-                <w:color w:val="000000"/>
-                <w:sz w:val="20"/>
-                <w:szCs w:val="20"/>
-                <w:lang w:eastAsia="sl-SI"/>
-              </w:rPr>
-              <w:t>'</w:t>
+              <w:t xml:space="preserve"> 'group': 'Study Information'</w:t>
             </w:r>
           </w:p>
         </w:tc>
@@ -3297,29 +2964,7 @@
                 <w:szCs w:val="20"/>
                 <w:lang w:eastAsia="sl-SI"/>
               </w:rPr>
-              <w:t>{'</w:t>
-            </w:r>
-            <w:proofErr w:type="spellStart"/>
-            <w:r>
-              <w:rPr>
-                <w:rFonts w:ascii="Calibri" w:eastAsia="Times New Roman" w:hAnsi="Calibri" w:cs="Calibri"/>
-                <w:color w:val="000000"/>
-                <w:sz w:val="20"/>
-                <w:szCs w:val="20"/>
-                <w:lang w:eastAsia="sl-SI"/>
-              </w:rPr>
-              <w:t>idx</w:t>
-            </w:r>
-            <w:proofErr w:type="spellEnd"/>
-            <w:r>
-              <w:rPr>
-                <w:rFonts w:ascii="Calibri" w:eastAsia="Times New Roman" w:hAnsi="Calibri" w:cs="Calibri"/>
-                <w:color w:val="000000"/>
-                <w:sz w:val="20"/>
-                <w:szCs w:val="20"/>
-                <w:lang w:eastAsia="sl-SI"/>
-              </w:rPr>
-              <w:t>': 1414</w:t>
+              <w:t>{'idx': 1414</w:t>
             </w:r>
           </w:p>
         </w:tc>
@@ -3504,29 +3149,7 @@
                 <w:szCs w:val="20"/>
                 <w:lang w:eastAsia="sl-SI"/>
               </w:rPr>
-              <w:t xml:space="preserve"> '</w:t>
-            </w:r>
-            <w:proofErr w:type="spellStart"/>
-            <w:r>
-              <w:rPr>
-                <w:rFonts w:ascii="Calibri" w:eastAsia="Times New Roman" w:hAnsi="Calibri" w:cs="Calibri"/>
-                <w:color w:val="000000"/>
-                <w:sz w:val="20"/>
-                <w:szCs w:val="20"/>
-                <w:lang w:eastAsia="sl-SI"/>
-              </w:rPr>
-              <w:t>value</w:t>
-            </w:r>
-            <w:proofErr w:type="spellEnd"/>
-            <w:r>
-              <w:rPr>
-                <w:rFonts w:ascii="Calibri" w:eastAsia="Times New Roman" w:hAnsi="Calibri" w:cs="Calibri"/>
-                <w:color w:val="000000"/>
-                <w:sz w:val="20"/>
-                <w:szCs w:val="20"/>
-                <w:lang w:eastAsia="sl-SI"/>
-              </w:rPr>
-              <w:t>': 'Ime Priimek\x00'</w:t>
+              <w:t xml:space="preserve"> 'value': 'Ime Priimek\x00'</w:t>
             </w:r>
           </w:p>
         </w:tc>
@@ -3563,73 +3186,7 @@
                 <w:szCs w:val="20"/>
                 <w:lang w:eastAsia="sl-SI"/>
               </w:rPr>
-              <w:t xml:space="preserve"> '</w:t>
-            </w:r>
-            <w:proofErr w:type="spellStart"/>
-            <w:r>
-              <w:rPr>
-                <w:rFonts w:ascii="Calibri" w:eastAsia="Times New Roman" w:hAnsi="Calibri" w:cs="Calibri"/>
-                <w:color w:val="000000"/>
-                <w:sz w:val="20"/>
-                <w:szCs w:val="20"/>
-                <w:lang w:eastAsia="sl-SI"/>
-              </w:rPr>
-              <w:t>group</w:t>
-            </w:r>
-            <w:proofErr w:type="spellEnd"/>
-            <w:r>
-              <w:rPr>
-                <w:rFonts w:ascii="Calibri" w:eastAsia="Times New Roman" w:hAnsi="Calibri" w:cs="Calibri"/>
-                <w:color w:val="000000"/>
-                <w:sz w:val="20"/>
-                <w:szCs w:val="20"/>
-                <w:lang w:eastAsia="sl-SI"/>
-              </w:rPr>
-              <w:t>': '</w:t>
-            </w:r>
-            <w:proofErr w:type="spellStart"/>
-            <w:r>
-              <w:rPr>
-                <w:rFonts w:ascii="Calibri" w:eastAsia="Times New Roman" w:hAnsi="Calibri" w:cs="Calibri"/>
-                <w:color w:val="000000"/>
-                <w:sz w:val="20"/>
-                <w:szCs w:val="20"/>
-                <w:lang w:eastAsia="sl-SI"/>
-              </w:rPr>
-              <w:t>Patient</w:t>
-            </w:r>
-            <w:proofErr w:type="spellEnd"/>
-            <w:r>
-              <w:rPr>
-                <w:rFonts w:ascii="Calibri" w:eastAsia="Times New Roman" w:hAnsi="Calibri" w:cs="Calibri"/>
-                <w:color w:val="000000"/>
-                <w:sz w:val="20"/>
-                <w:szCs w:val="20"/>
-                <w:lang w:eastAsia="sl-SI"/>
-              </w:rPr>
-              <w:t xml:space="preserve"> </w:t>
-            </w:r>
-            <w:proofErr w:type="spellStart"/>
-            <w:r>
-              <w:rPr>
-                <w:rFonts w:ascii="Calibri" w:eastAsia="Times New Roman" w:hAnsi="Calibri" w:cs="Calibri"/>
-                <w:color w:val="000000"/>
-                <w:sz w:val="20"/>
-                <w:szCs w:val="20"/>
-                <w:lang w:eastAsia="sl-SI"/>
-              </w:rPr>
-              <w:t>Information</w:t>
-            </w:r>
-            <w:proofErr w:type="spellEnd"/>
-            <w:r>
-              <w:rPr>
-                <w:rFonts w:ascii="Calibri" w:eastAsia="Times New Roman" w:hAnsi="Calibri" w:cs="Calibri"/>
-                <w:color w:val="000000"/>
-                <w:sz w:val="20"/>
-                <w:szCs w:val="20"/>
-                <w:lang w:eastAsia="sl-SI"/>
-              </w:rPr>
-              <w:t>'</w:t>
+              <w:t xml:space="preserve"> 'group': 'Patient Information'</w:t>
             </w:r>
           </w:p>
         </w:tc>
@@ -3666,29 +3223,7 @@
                 <w:szCs w:val="20"/>
                 <w:lang w:eastAsia="sl-SI"/>
               </w:rPr>
-              <w:t xml:space="preserve"> 'element': "'</w:t>
-            </w:r>
-            <w:proofErr w:type="spellStart"/>
-            <w:r>
-              <w:rPr>
-                <w:rFonts w:ascii="Calibri" w:eastAsia="Times New Roman" w:hAnsi="Calibri" w:cs="Calibri"/>
-                <w:color w:val="000000"/>
-                <w:sz w:val="20"/>
-                <w:szCs w:val="20"/>
-                <w:lang w:eastAsia="sl-SI"/>
-              </w:rPr>
-              <w:t>Patient</w:t>
-            </w:r>
-            <w:proofErr w:type="spellEnd"/>
-            <w:r>
-              <w:rPr>
-                <w:rFonts w:ascii="Calibri" w:eastAsia="Times New Roman" w:hAnsi="Calibri" w:cs="Calibri"/>
-                <w:color w:val="000000"/>
-                <w:sz w:val="20"/>
-                <w:szCs w:val="20"/>
-                <w:lang w:eastAsia="sl-SI"/>
-              </w:rPr>
-              <w:t xml:space="preserve">''s Name'"} </w:t>
+              <w:t xml:space="preserve"> 'element': "'Patient''s Name'"} </w:t>
             </w:r>
           </w:p>
         </w:tc>
@@ -3730,29 +3265,7 @@
                 <w:szCs w:val="20"/>
                 <w:lang w:eastAsia="sl-SI"/>
               </w:rPr>
-              <w:t>{'</w:t>
-            </w:r>
-            <w:proofErr w:type="spellStart"/>
-            <w:r>
-              <w:rPr>
-                <w:rFonts w:ascii="Calibri" w:eastAsia="Times New Roman" w:hAnsi="Calibri" w:cs="Calibri"/>
-                <w:color w:val="000000"/>
-                <w:sz w:val="20"/>
-                <w:szCs w:val="20"/>
-                <w:lang w:eastAsia="sl-SI"/>
-              </w:rPr>
-              <w:t>idx</w:t>
-            </w:r>
-            <w:proofErr w:type="spellEnd"/>
-            <w:r>
-              <w:rPr>
-                <w:rFonts w:ascii="Calibri" w:eastAsia="Times New Roman" w:hAnsi="Calibri" w:cs="Calibri"/>
-                <w:color w:val="000000"/>
-                <w:sz w:val="20"/>
-                <w:szCs w:val="20"/>
-                <w:lang w:eastAsia="sl-SI"/>
-              </w:rPr>
-              <w:t>': 1534</w:t>
+              <w:t>{'idx': 1534</w:t>
             </w:r>
           </w:p>
         </w:tc>
@@ -3937,29 +3450,7 @@
                 <w:szCs w:val="20"/>
                 <w:lang w:eastAsia="sl-SI"/>
               </w:rPr>
-              <w:t xml:space="preserve"> '</w:t>
-            </w:r>
-            <w:proofErr w:type="spellStart"/>
-            <w:r>
-              <w:rPr>
-                <w:rFonts w:ascii="Calibri" w:eastAsia="Times New Roman" w:hAnsi="Calibri" w:cs="Calibri"/>
-                <w:color w:val="000000"/>
-                <w:sz w:val="20"/>
-                <w:szCs w:val="20"/>
-                <w:lang w:eastAsia="sl-SI"/>
-              </w:rPr>
-              <w:t>value</w:t>
-            </w:r>
-            <w:proofErr w:type="spellEnd"/>
-            <w:r>
-              <w:rPr>
-                <w:rFonts w:ascii="Calibri" w:eastAsia="Times New Roman" w:hAnsi="Calibri" w:cs="Calibri"/>
-                <w:color w:val="000000"/>
-                <w:sz w:val="20"/>
-                <w:szCs w:val="20"/>
-                <w:lang w:eastAsia="sl-SI"/>
-              </w:rPr>
-              <w:t>': '052Y'</w:t>
+              <w:t xml:space="preserve"> 'value': '052Y'</w:t>
             </w:r>
           </w:p>
         </w:tc>
@@ -3996,73 +3487,7 @@
                 <w:szCs w:val="20"/>
                 <w:lang w:eastAsia="sl-SI"/>
               </w:rPr>
-              <w:t xml:space="preserve"> '</w:t>
-            </w:r>
-            <w:proofErr w:type="spellStart"/>
-            <w:r>
-              <w:rPr>
-                <w:rFonts w:ascii="Calibri" w:eastAsia="Times New Roman" w:hAnsi="Calibri" w:cs="Calibri"/>
-                <w:color w:val="000000"/>
-                <w:sz w:val="20"/>
-                <w:szCs w:val="20"/>
-                <w:lang w:eastAsia="sl-SI"/>
-              </w:rPr>
-              <w:t>group</w:t>
-            </w:r>
-            <w:proofErr w:type="spellEnd"/>
-            <w:r>
-              <w:rPr>
-                <w:rFonts w:ascii="Calibri" w:eastAsia="Times New Roman" w:hAnsi="Calibri" w:cs="Calibri"/>
-                <w:color w:val="000000"/>
-                <w:sz w:val="20"/>
-                <w:szCs w:val="20"/>
-                <w:lang w:eastAsia="sl-SI"/>
-              </w:rPr>
-              <w:t>': '</w:t>
-            </w:r>
-            <w:proofErr w:type="spellStart"/>
-            <w:r>
-              <w:rPr>
-                <w:rFonts w:ascii="Calibri" w:eastAsia="Times New Roman" w:hAnsi="Calibri" w:cs="Calibri"/>
-                <w:color w:val="000000"/>
-                <w:sz w:val="20"/>
-                <w:szCs w:val="20"/>
-                <w:lang w:eastAsia="sl-SI"/>
-              </w:rPr>
-              <w:t>Patient</w:t>
-            </w:r>
-            <w:proofErr w:type="spellEnd"/>
-            <w:r>
-              <w:rPr>
-                <w:rFonts w:ascii="Calibri" w:eastAsia="Times New Roman" w:hAnsi="Calibri" w:cs="Calibri"/>
-                <w:color w:val="000000"/>
-                <w:sz w:val="20"/>
-                <w:szCs w:val="20"/>
-                <w:lang w:eastAsia="sl-SI"/>
-              </w:rPr>
-              <w:t xml:space="preserve"> </w:t>
-            </w:r>
-            <w:proofErr w:type="spellStart"/>
-            <w:r>
-              <w:rPr>
-                <w:rFonts w:ascii="Calibri" w:eastAsia="Times New Roman" w:hAnsi="Calibri" w:cs="Calibri"/>
-                <w:color w:val="000000"/>
-                <w:sz w:val="20"/>
-                <w:szCs w:val="20"/>
-                <w:lang w:eastAsia="sl-SI"/>
-              </w:rPr>
-              <w:t>Information</w:t>
-            </w:r>
-            <w:proofErr w:type="spellEnd"/>
-            <w:r>
-              <w:rPr>
-                <w:rFonts w:ascii="Calibri" w:eastAsia="Times New Roman" w:hAnsi="Calibri" w:cs="Calibri"/>
-                <w:color w:val="000000"/>
-                <w:sz w:val="20"/>
-                <w:szCs w:val="20"/>
-                <w:lang w:eastAsia="sl-SI"/>
-              </w:rPr>
-              <w:t>'</w:t>
+              <w:t xml:space="preserve"> 'group': 'Patient Information'</w:t>
             </w:r>
           </w:p>
         </w:tc>
@@ -4099,29 +3524,7 @@
                 <w:szCs w:val="20"/>
                 <w:lang w:eastAsia="sl-SI"/>
               </w:rPr>
-              <w:t xml:space="preserve"> 'element': "'</w:t>
-            </w:r>
-            <w:proofErr w:type="spellStart"/>
-            <w:r>
-              <w:rPr>
-                <w:rFonts w:ascii="Calibri" w:eastAsia="Times New Roman" w:hAnsi="Calibri" w:cs="Calibri"/>
-                <w:color w:val="000000"/>
-                <w:sz w:val="20"/>
-                <w:szCs w:val="20"/>
-                <w:lang w:eastAsia="sl-SI"/>
-              </w:rPr>
-              <w:t>Patient</w:t>
-            </w:r>
-            <w:proofErr w:type="spellEnd"/>
-            <w:r>
-              <w:rPr>
-                <w:rFonts w:ascii="Calibri" w:eastAsia="Times New Roman" w:hAnsi="Calibri" w:cs="Calibri"/>
-                <w:color w:val="000000"/>
-                <w:sz w:val="20"/>
-                <w:szCs w:val="20"/>
-                <w:lang w:eastAsia="sl-SI"/>
-              </w:rPr>
-              <w:t>''s Age'"}</w:t>
+              <w:t xml:space="preserve"> 'element': "'Patient''s Age'"}</w:t>
             </w:r>
           </w:p>
         </w:tc>
@@ -4163,29 +3566,7 @@
                 <w:szCs w:val="20"/>
                 <w:lang w:eastAsia="sl-SI"/>
               </w:rPr>
-              <w:t>{'</w:t>
-            </w:r>
-            <w:proofErr w:type="spellStart"/>
-            <w:r>
-              <w:rPr>
-                <w:rFonts w:ascii="Calibri" w:eastAsia="Times New Roman" w:hAnsi="Calibri" w:cs="Calibri"/>
-                <w:color w:val="000000"/>
-                <w:sz w:val="20"/>
-                <w:szCs w:val="20"/>
-                <w:lang w:eastAsia="sl-SI"/>
-              </w:rPr>
-              <w:t>idx</w:t>
-            </w:r>
-            <w:proofErr w:type="spellEnd"/>
-            <w:r>
-              <w:rPr>
-                <w:rFonts w:ascii="Calibri" w:eastAsia="Times New Roman" w:hAnsi="Calibri" w:cs="Calibri"/>
-                <w:color w:val="000000"/>
-                <w:sz w:val="20"/>
-                <w:szCs w:val="20"/>
-                <w:lang w:eastAsia="sl-SI"/>
-              </w:rPr>
-              <w:t>': 2602</w:t>
+              <w:t>{'idx': 2602</w:t>
             </w:r>
           </w:p>
         </w:tc>
@@ -4370,29 +3751,7 @@
                 <w:szCs w:val="20"/>
                 <w:lang w:eastAsia="sl-SI"/>
               </w:rPr>
-              <w:t xml:space="preserve"> '</w:t>
-            </w:r>
-            <w:proofErr w:type="spellStart"/>
-            <w:r>
-              <w:rPr>
-                <w:rFonts w:ascii="Calibri" w:eastAsia="Times New Roman" w:hAnsi="Calibri" w:cs="Calibri"/>
-                <w:color w:val="000000"/>
-                <w:sz w:val="20"/>
-                <w:szCs w:val="20"/>
-                <w:lang w:eastAsia="sl-SI"/>
-              </w:rPr>
-              <w:t>value</w:t>
-            </w:r>
-            <w:proofErr w:type="spellEnd"/>
-            <w:r>
-              <w:rPr>
-                <w:rFonts w:ascii="Calibri" w:eastAsia="Times New Roman" w:hAnsi="Calibri" w:cs="Calibri"/>
-                <w:color w:val="000000"/>
-                <w:sz w:val="20"/>
-                <w:szCs w:val="20"/>
-                <w:lang w:eastAsia="sl-SI"/>
-              </w:rPr>
-              <w:t>': 512</w:t>
+              <w:t xml:space="preserve"> 'value': 512</w:t>
             </w:r>
           </w:p>
         </w:tc>
@@ -4429,51 +3788,7 @@
                 <w:szCs w:val="20"/>
                 <w:lang w:eastAsia="sl-SI"/>
               </w:rPr>
-              <w:t xml:space="preserve"> '</w:t>
-            </w:r>
-            <w:proofErr w:type="spellStart"/>
-            <w:r>
-              <w:rPr>
-                <w:rFonts w:ascii="Calibri" w:eastAsia="Times New Roman" w:hAnsi="Calibri" w:cs="Calibri"/>
-                <w:color w:val="000000"/>
-                <w:sz w:val="20"/>
-                <w:szCs w:val="20"/>
-                <w:lang w:eastAsia="sl-SI"/>
-              </w:rPr>
-              <w:t>group</w:t>
-            </w:r>
-            <w:proofErr w:type="spellEnd"/>
-            <w:r>
-              <w:rPr>
-                <w:rFonts w:ascii="Calibri" w:eastAsia="Times New Roman" w:hAnsi="Calibri" w:cs="Calibri"/>
-                <w:color w:val="000000"/>
-                <w:sz w:val="20"/>
-                <w:szCs w:val="20"/>
-                <w:lang w:eastAsia="sl-SI"/>
-              </w:rPr>
-              <w:t xml:space="preserve">': 'Image </w:t>
-            </w:r>
-            <w:proofErr w:type="spellStart"/>
-            <w:r>
-              <w:rPr>
-                <w:rFonts w:ascii="Calibri" w:eastAsia="Times New Roman" w:hAnsi="Calibri" w:cs="Calibri"/>
-                <w:color w:val="000000"/>
-                <w:sz w:val="20"/>
-                <w:szCs w:val="20"/>
-                <w:lang w:eastAsia="sl-SI"/>
-              </w:rPr>
-              <w:t>Information</w:t>
-            </w:r>
-            <w:proofErr w:type="spellEnd"/>
-            <w:r>
-              <w:rPr>
-                <w:rFonts w:ascii="Calibri" w:eastAsia="Times New Roman" w:hAnsi="Calibri" w:cs="Calibri"/>
-                <w:color w:val="000000"/>
-                <w:sz w:val="20"/>
-                <w:szCs w:val="20"/>
-                <w:lang w:eastAsia="sl-SI"/>
-              </w:rPr>
-              <w:t>'</w:t>
+              <w:t xml:space="preserve"> 'group': 'Image Information'</w:t>
             </w:r>
           </w:p>
         </w:tc>
@@ -4510,29 +3825,7 @@
                 <w:szCs w:val="20"/>
                 <w:lang w:eastAsia="sl-SI"/>
               </w:rPr>
-              <w:t xml:space="preserve"> 'element': "'</w:t>
-            </w:r>
-            <w:proofErr w:type="spellStart"/>
-            <w:r>
-              <w:rPr>
-                <w:rFonts w:ascii="Calibri" w:eastAsia="Times New Roman" w:hAnsi="Calibri" w:cs="Calibri"/>
-                <w:color w:val="000000"/>
-                <w:sz w:val="20"/>
-                <w:szCs w:val="20"/>
-                <w:lang w:eastAsia="sl-SI"/>
-              </w:rPr>
-              <w:t>Rows</w:t>
-            </w:r>
-            <w:proofErr w:type="spellEnd"/>
-            <w:r>
-              <w:rPr>
-                <w:rFonts w:ascii="Calibri" w:eastAsia="Times New Roman" w:hAnsi="Calibri" w:cs="Calibri"/>
-                <w:color w:val="000000"/>
-                <w:sz w:val="20"/>
-                <w:szCs w:val="20"/>
-                <w:lang w:eastAsia="sl-SI"/>
-              </w:rPr>
-              <w:t>'"}</w:t>
+              <w:t xml:space="preserve"> 'element': "'Rows'"}</w:t>
             </w:r>
           </w:p>
         </w:tc>
@@ -4574,29 +3867,7 @@
                 <w:szCs w:val="20"/>
                 <w:lang w:eastAsia="sl-SI"/>
               </w:rPr>
-              <w:t>{'</w:t>
-            </w:r>
-            <w:proofErr w:type="spellStart"/>
-            <w:r>
-              <w:rPr>
-                <w:rFonts w:ascii="Calibri" w:eastAsia="Times New Roman" w:hAnsi="Calibri" w:cs="Calibri"/>
-                <w:color w:val="000000"/>
-                <w:sz w:val="20"/>
-                <w:szCs w:val="20"/>
-                <w:lang w:eastAsia="sl-SI"/>
-              </w:rPr>
-              <w:t>idx</w:t>
-            </w:r>
-            <w:proofErr w:type="spellEnd"/>
-            <w:r>
-              <w:rPr>
-                <w:rFonts w:ascii="Calibri" w:eastAsia="Times New Roman" w:hAnsi="Calibri" w:cs="Calibri"/>
-                <w:color w:val="000000"/>
-                <w:sz w:val="20"/>
-                <w:szCs w:val="20"/>
-                <w:lang w:eastAsia="sl-SI"/>
-              </w:rPr>
-              <w:t>': 2726</w:t>
+              <w:t>{'idx': 2726</w:t>
             </w:r>
           </w:p>
         </w:tc>
@@ -4781,29 +4052,7 @@
                 <w:szCs w:val="20"/>
                 <w:lang w:eastAsia="sl-SI"/>
               </w:rPr>
-              <w:t xml:space="preserve"> '</w:t>
-            </w:r>
-            <w:proofErr w:type="spellStart"/>
-            <w:r>
-              <w:rPr>
-                <w:rFonts w:ascii="Calibri" w:eastAsia="Times New Roman" w:hAnsi="Calibri" w:cs="Calibri"/>
-                <w:color w:val="000000"/>
-                <w:sz w:val="20"/>
-                <w:szCs w:val="20"/>
-                <w:lang w:eastAsia="sl-SI"/>
-              </w:rPr>
-              <w:t>value</w:t>
-            </w:r>
-            <w:proofErr w:type="spellEnd"/>
-            <w:r>
-              <w:rPr>
-                <w:rFonts w:ascii="Calibri" w:eastAsia="Times New Roman" w:hAnsi="Calibri" w:cs="Calibri"/>
-                <w:color w:val="000000"/>
-                <w:sz w:val="20"/>
-                <w:szCs w:val="20"/>
-                <w:lang w:eastAsia="sl-SI"/>
-              </w:rPr>
-              <w:t>': '690 '</w:t>
+              <w:t xml:space="preserve"> 'value': '690 '</w:t>
             </w:r>
           </w:p>
         </w:tc>
@@ -4840,51 +4089,7 @@
                 <w:szCs w:val="20"/>
                 <w:lang w:eastAsia="sl-SI"/>
               </w:rPr>
-              <w:t xml:space="preserve"> '</w:t>
-            </w:r>
-            <w:proofErr w:type="spellStart"/>
-            <w:r>
-              <w:rPr>
-                <w:rFonts w:ascii="Calibri" w:eastAsia="Times New Roman" w:hAnsi="Calibri" w:cs="Calibri"/>
-                <w:color w:val="000000"/>
-                <w:sz w:val="20"/>
-                <w:szCs w:val="20"/>
-                <w:lang w:eastAsia="sl-SI"/>
-              </w:rPr>
-              <w:t>group</w:t>
-            </w:r>
-            <w:proofErr w:type="spellEnd"/>
-            <w:r>
-              <w:rPr>
-                <w:rFonts w:ascii="Calibri" w:eastAsia="Times New Roman" w:hAnsi="Calibri" w:cs="Calibri"/>
-                <w:color w:val="000000"/>
-                <w:sz w:val="20"/>
-                <w:szCs w:val="20"/>
-                <w:lang w:eastAsia="sl-SI"/>
-              </w:rPr>
-              <w:t xml:space="preserve">': 'Image </w:t>
-            </w:r>
-            <w:proofErr w:type="spellStart"/>
-            <w:r>
-              <w:rPr>
-                <w:rFonts w:ascii="Calibri" w:eastAsia="Times New Roman" w:hAnsi="Calibri" w:cs="Calibri"/>
-                <w:color w:val="000000"/>
-                <w:sz w:val="20"/>
-                <w:szCs w:val="20"/>
-                <w:lang w:eastAsia="sl-SI"/>
-              </w:rPr>
-              <w:t>Information</w:t>
-            </w:r>
-            <w:proofErr w:type="spellEnd"/>
-            <w:r>
-              <w:rPr>
-                <w:rFonts w:ascii="Calibri" w:eastAsia="Times New Roman" w:hAnsi="Calibri" w:cs="Calibri"/>
-                <w:color w:val="000000"/>
-                <w:sz w:val="20"/>
-                <w:szCs w:val="20"/>
-                <w:lang w:eastAsia="sl-SI"/>
-              </w:rPr>
-              <w:t>'</w:t>
+              <w:t xml:space="preserve"> 'group': 'Image Information'</w:t>
             </w:r>
           </w:p>
         </w:tc>
@@ -4921,51 +4126,7 @@
                 <w:szCs w:val="20"/>
                 <w:lang w:eastAsia="sl-SI"/>
               </w:rPr>
-              <w:t xml:space="preserve"> 'element': "'</w:t>
-            </w:r>
-            <w:proofErr w:type="spellStart"/>
-            <w:r>
-              <w:rPr>
-                <w:rFonts w:ascii="Calibri" w:eastAsia="Times New Roman" w:hAnsi="Calibri" w:cs="Calibri"/>
-                <w:color w:val="000000"/>
-                <w:sz w:val="20"/>
-                <w:szCs w:val="20"/>
-                <w:lang w:eastAsia="sl-SI"/>
-              </w:rPr>
-              <w:t>Window</w:t>
-            </w:r>
-            <w:proofErr w:type="spellEnd"/>
-            <w:r>
-              <w:rPr>
-                <w:rFonts w:ascii="Calibri" w:eastAsia="Times New Roman" w:hAnsi="Calibri" w:cs="Calibri"/>
-                <w:color w:val="000000"/>
-                <w:sz w:val="20"/>
-                <w:szCs w:val="20"/>
-                <w:lang w:eastAsia="sl-SI"/>
-              </w:rPr>
-              <w:t xml:space="preserve"> </w:t>
-            </w:r>
-            <w:proofErr w:type="spellStart"/>
-            <w:r>
-              <w:rPr>
-                <w:rFonts w:ascii="Calibri" w:eastAsia="Times New Roman" w:hAnsi="Calibri" w:cs="Calibri"/>
-                <w:color w:val="000000"/>
-                <w:sz w:val="20"/>
-                <w:szCs w:val="20"/>
-                <w:lang w:eastAsia="sl-SI"/>
-              </w:rPr>
-              <w:t>Width</w:t>
-            </w:r>
-            <w:proofErr w:type="spellEnd"/>
-            <w:r>
-              <w:rPr>
-                <w:rFonts w:ascii="Calibri" w:eastAsia="Times New Roman" w:hAnsi="Calibri" w:cs="Calibri"/>
-                <w:color w:val="000000"/>
-                <w:sz w:val="20"/>
-                <w:szCs w:val="20"/>
-                <w:lang w:eastAsia="sl-SI"/>
-              </w:rPr>
-              <w:t>'"}</w:t>
+              <w:t xml:space="preserve"> 'element': "'Window Width'"}</w:t>
             </w:r>
           </w:p>
         </w:tc>
@@ -5007,29 +4168,7 @@
                 <w:szCs w:val="20"/>
                 <w:lang w:eastAsia="sl-SI"/>
               </w:rPr>
-              <w:t>{'</w:t>
-            </w:r>
-            <w:proofErr w:type="spellStart"/>
-            <w:r>
-              <w:rPr>
-                <w:rFonts w:ascii="Calibri" w:eastAsia="Times New Roman" w:hAnsi="Calibri" w:cs="Calibri"/>
-                <w:color w:val="000000"/>
-                <w:sz w:val="20"/>
-                <w:szCs w:val="20"/>
-                <w:lang w:eastAsia="sl-SI"/>
-              </w:rPr>
-              <w:t>idx</w:t>
-            </w:r>
-            <w:proofErr w:type="spellEnd"/>
-            <w:r>
-              <w:rPr>
-                <w:rFonts w:ascii="Calibri" w:eastAsia="Times New Roman" w:hAnsi="Calibri" w:cs="Calibri"/>
-                <w:color w:val="000000"/>
-                <w:sz w:val="20"/>
-                <w:szCs w:val="20"/>
-                <w:lang w:eastAsia="sl-SI"/>
-              </w:rPr>
-              <w:t>': 600</w:t>
+              <w:t>{'idx': 600</w:t>
             </w:r>
           </w:p>
         </w:tc>
@@ -5214,29 +4353,7 @@
                 <w:szCs w:val="20"/>
                 <w:lang w:eastAsia="sl-SI"/>
               </w:rPr>
-              <w:t xml:space="preserve"> '</w:t>
-            </w:r>
-            <w:proofErr w:type="spellStart"/>
-            <w:r>
-              <w:rPr>
-                <w:rFonts w:ascii="Calibri" w:eastAsia="Times New Roman" w:hAnsi="Calibri" w:cs="Calibri"/>
-                <w:color w:val="000000"/>
-                <w:sz w:val="20"/>
-                <w:szCs w:val="20"/>
-                <w:lang w:eastAsia="sl-SI"/>
-              </w:rPr>
-              <w:t>value</w:t>
-            </w:r>
-            <w:proofErr w:type="spellEnd"/>
-            <w:r>
-              <w:rPr>
-                <w:rFonts w:ascii="Calibri" w:eastAsia="Times New Roman" w:hAnsi="Calibri" w:cs="Calibri"/>
-                <w:color w:val="000000"/>
-                <w:sz w:val="20"/>
-                <w:szCs w:val="20"/>
-                <w:lang w:eastAsia="sl-SI"/>
-              </w:rPr>
-              <w:t>': '170532.015000 '</w:t>
+              <w:t xml:space="preserve"> 'value': '170532.015000 '</w:t>
             </w:r>
           </w:p>
         </w:tc>
@@ -5273,73 +4390,7 @@
                 <w:szCs w:val="20"/>
                 <w:lang w:eastAsia="sl-SI"/>
               </w:rPr>
-              <w:t xml:space="preserve"> '</w:t>
-            </w:r>
-            <w:proofErr w:type="spellStart"/>
-            <w:r>
-              <w:rPr>
-                <w:rFonts w:ascii="Calibri" w:eastAsia="Times New Roman" w:hAnsi="Calibri" w:cs="Calibri"/>
-                <w:color w:val="000000"/>
-                <w:sz w:val="20"/>
-                <w:szCs w:val="20"/>
-                <w:lang w:eastAsia="sl-SI"/>
-              </w:rPr>
-              <w:t>group</w:t>
-            </w:r>
-            <w:proofErr w:type="spellEnd"/>
-            <w:r>
-              <w:rPr>
-                <w:rFonts w:ascii="Calibri" w:eastAsia="Times New Roman" w:hAnsi="Calibri" w:cs="Calibri"/>
-                <w:color w:val="000000"/>
-                <w:sz w:val="20"/>
-                <w:szCs w:val="20"/>
-                <w:lang w:eastAsia="sl-SI"/>
-              </w:rPr>
-              <w:t>': '</w:t>
-            </w:r>
-            <w:proofErr w:type="spellStart"/>
-            <w:r>
-              <w:rPr>
-                <w:rFonts w:ascii="Calibri" w:eastAsia="Times New Roman" w:hAnsi="Calibri" w:cs="Calibri"/>
-                <w:color w:val="000000"/>
-                <w:sz w:val="20"/>
-                <w:szCs w:val="20"/>
-                <w:lang w:eastAsia="sl-SI"/>
-              </w:rPr>
-              <w:t>Study</w:t>
-            </w:r>
-            <w:proofErr w:type="spellEnd"/>
-            <w:r>
-              <w:rPr>
-                <w:rFonts w:ascii="Calibri" w:eastAsia="Times New Roman" w:hAnsi="Calibri" w:cs="Calibri"/>
-                <w:color w:val="000000"/>
-                <w:sz w:val="20"/>
-                <w:szCs w:val="20"/>
-                <w:lang w:eastAsia="sl-SI"/>
-              </w:rPr>
-              <w:t xml:space="preserve"> </w:t>
-            </w:r>
-            <w:proofErr w:type="spellStart"/>
-            <w:r>
-              <w:rPr>
-                <w:rFonts w:ascii="Calibri" w:eastAsia="Times New Roman" w:hAnsi="Calibri" w:cs="Calibri"/>
-                <w:color w:val="000000"/>
-                <w:sz w:val="20"/>
-                <w:szCs w:val="20"/>
-                <w:lang w:eastAsia="sl-SI"/>
-              </w:rPr>
-              <w:t>Information</w:t>
-            </w:r>
-            <w:proofErr w:type="spellEnd"/>
-            <w:r>
-              <w:rPr>
-                <w:rFonts w:ascii="Calibri" w:eastAsia="Times New Roman" w:hAnsi="Calibri" w:cs="Calibri"/>
-                <w:color w:val="000000"/>
-                <w:sz w:val="20"/>
-                <w:szCs w:val="20"/>
-                <w:lang w:eastAsia="sl-SI"/>
-              </w:rPr>
-              <w:t>'</w:t>
+              <w:t xml:space="preserve"> 'group': 'Study Information'</w:t>
             </w:r>
           </w:p>
         </w:tc>
@@ -5376,29 +4427,7 @@
                 <w:szCs w:val="20"/>
                 <w:lang w:eastAsia="sl-SI"/>
               </w:rPr>
-              <w:t xml:space="preserve"> 'element': "'</w:t>
-            </w:r>
-            <w:proofErr w:type="spellStart"/>
-            <w:r>
-              <w:rPr>
-                <w:rFonts w:ascii="Calibri" w:eastAsia="Times New Roman" w:hAnsi="Calibri" w:cs="Calibri"/>
-                <w:color w:val="000000"/>
-                <w:sz w:val="20"/>
-                <w:szCs w:val="20"/>
-                <w:lang w:eastAsia="sl-SI"/>
-              </w:rPr>
-              <w:t>Study</w:t>
-            </w:r>
-            <w:proofErr w:type="spellEnd"/>
-            <w:r>
-              <w:rPr>
-                <w:rFonts w:ascii="Calibri" w:eastAsia="Times New Roman" w:hAnsi="Calibri" w:cs="Calibri"/>
-                <w:color w:val="000000"/>
-                <w:sz w:val="20"/>
-                <w:szCs w:val="20"/>
-                <w:lang w:eastAsia="sl-SI"/>
-              </w:rPr>
-              <w:t xml:space="preserve"> Time'"}</w:t>
+              <w:t xml:space="preserve"> 'element': "'Study Time'"}</w:t>
             </w:r>
           </w:p>
         </w:tc>
@@ -5464,7 +4493,13 @@
         </w:numPr>
       </w:pPr>
       <w:r>
-        <w:t>Datoteka je velika 579KB.</w:t>
+        <w:t>Datoteka je velika 5</w:t>
+      </w:r>
+      <w:r>
+        <w:t>92 330B</w:t>
+      </w:r>
+      <w:r>
+        <w:t>.</w:t>
       </w:r>
     </w:p>
     <w:p>
@@ -5475,6 +4510,21 @@
           <w:numId w:val="1"/>
         </w:numPr>
       </w:pPr>
+      <w:r>
+        <w:t>262 114B (512x512 velikost slike).</w:t>
+      </w:r>
+    </w:p>
+    <w:p>
+      <w:pPr>
+        <w:pStyle w:val="Odstavekseznama"/>
+        <w:numPr>
+          <w:ilvl w:val="0"/>
+          <w:numId w:val="1"/>
+        </w:numPr>
+      </w:pPr>
+      <w:r>
+        <w:t>330 216B (velikost datoteke – velikost slike).</w:t>
+      </w:r>
     </w:p>
     <w:p/>
     <w:p>
@@ -5482,23 +4532,7 @@
         <w:pStyle w:val="Naslov2"/>
       </w:pPr>
       <w:r>
-        <w:t xml:space="preserve">Naslov do </w:t>
-      </w:r>
-      <w:proofErr w:type="spellStart"/>
-      <w:r>
-        <w:t>Github</w:t>
-      </w:r>
-      <w:proofErr w:type="spellEnd"/>
-      <w:r>
-        <w:t xml:space="preserve"> </w:t>
-      </w:r>
-      <w:proofErr w:type="spellStart"/>
-      <w:r>
-        <w:t>repota</w:t>
-      </w:r>
-      <w:proofErr w:type="spellEnd"/>
-      <w:r>
-        <w:t>:</w:t>
+        <w:t>Naslov do Github repota:</w:t>
       </w:r>
     </w:p>
     <w:p>

</xml_diff>